<commit_message>
added class diagram to appendix
</commit_message>
<xml_diff>
--- a/THESIS/APPENDIX/Statement_on_ind_author_contributions_4-2022.docx
+++ b/THESIS/APPENDIX/Statement_on_ind_author_contributions_4-2022.docx
@@ -717,9 +717,9 @@
                 <w:lang w:val="en-US"/>
               </w:rPr>
             </w:pPr>
-            <w:bookmarkStart w:id="10" w:name="_Hlk151643717"/>
-            <w:bookmarkStart w:id="11" w:name="_Hlk163044751"/>
-            <w:bookmarkStart w:id="12" w:name="OLE_LINK1"/>
+            <w:bookmarkStart w:id="10" w:name="_Hlk163044751"/>
+            <w:bookmarkStart w:id="11" w:name="OLE_LINK1"/>
+            <w:bookmarkStart w:id="12" w:name="_Hlk151643717"/>
             <w:r>
               <w:rPr>
                 <w:szCs w:val="20"/>
@@ -727,8 +727,8 @@
               </w:rPr>
               <w:t>Study Design</w:t>
             </w:r>
+            <w:bookmarkEnd w:id="10"/>
             <w:bookmarkEnd w:id="11"/>
-            <w:bookmarkEnd w:id="12"/>
           </w:p>
         </w:tc>
         <w:tc>
@@ -1082,7 +1082,7 @@
             </w:pPr>
             <w:bookmarkStart w:id="18" w:name="_Hlk163044867"/>
             <w:bookmarkStart w:id="19" w:name="OLE_LINK11"/>
-            <w:bookmarkEnd w:id="10"/>
+            <w:bookmarkEnd w:id="12"/>
             <w:r>
               <w:rPr>
                 <w:szCs w:val="20"/>
@@ -2937,31 +2937,7 @@
           <w:szCs w:val="20"/>
           <w:lang w:val="en-US"/>
         </w:rPr>
-        <w:t>Th</w:t>
-      </w:r>
-      <w:r>
-        <w:rPr>
-          <w:rFonts w:cs="Courier New"/>
-          <w:szCs w:val="20"/>
-          <w:lang w:val="en-US"/>
-        </w:rPr>
-        <w:t>is paper, its</w:t>
-      </w:r>
-      <w:r>
-        <w:rPr>
-          <w:rFonts w:cs="Courier New"/>
-          <w:szCs w:val="20"/>
-          <w:lang w:val="en-US"/>
-        </w:rPr>
-        <w:t xml:space="preserve"> structure (Statement of Need, Example and Overview)</w:t>
-      </w:r>
-      <w:r>
-        <w:rPr>
-          <w:rFonts w:cs="Courier New"/>
-          <w:szCs w:val="20"/>
-          <w:lang w:val="en-US"/>
-        </w:rPr>
-        <w:t xml:space="preserve">, and its use as a chapter </w:t>
+        <w:t xml:space="preserve">This paper, its structure (Statement of Need, Example and Overview), and its use as a chapter </w:t>
       </w:r>
       <w:r>
         <w:rPr>
@@ -2977,15 +2953,7 @@
           <w:szCs w:val="20"/>
           <w:lang w:val="en-US"/>
         </w:rPr>
-        <w:t xml:space="preserve"> has been approved by the </w:t>
-      </w:r>
-      <w:r>
-        <w:rPr>
-          <w:rFonts w:cs="Courier New"/>
-          <w:szCs w:val="20"/>
-          <w:lang w:val="en-US"/>
-        </w:rPr>
-        <w:t>GSLS Common Graduation</w:t>
+        <w:t xml:space="preserve"> has been approved by the GSLS Common Graduation</w:t>
       </w:r>
       <w:r>
         <w:rPr>
@@ -3001,15 +2969,7 @@
           <w:szCs w:val="20"/>
           <w:lang w:val="en-US"/>
         </w:rPr>
-        <w:t>.</w:t>
-      </w:r>
-      <w:r>
-        <w:rPr>
-          <w:rFonts w:cs="Courier New"/>
-          <w:szCs w:val="20"/>
-          <w:lang w:val="en-US"/>
-        </w:rPr>
-        <w:t xml:space="preserve"> </w:t>
+        <w:t xml:space="preserve">. </w:t>
       </w:r>
       <w:r>
         <w:rPr>
@@ -3131,7 +3091,23 @@
           <w:szCs w:val="20"/>
           <w:lang w:val="en-US"/>
         </w:rPr>
-        <w:t xml:space="preserve"> lines (</w:t>
+        <w:t xml:space="preserve"> lines</w:t>
+      </w:r>
+      <w:r>
+        <w:rPr>
+          <w:rFonts w:cs="Courier New"/>
+          <w:szCs w:val="20"/>
+          <w:lang w:val="en-US"/>
+        </w:rPr>
+        <w:t xml:space="preserve"> of code</w:t>
+      </w:r>
+      <w:r>
+        <w:rPr>
+          <w:rFonts w:cs="Courier New"/>
+          <w:szCs w:val="20"/>
+          <w:lang w:val="en-US"/>
+        </w:rPr>
+        <w:t xml:space="preserve"> (</w:t>
       </w:r>
       <w:bookmarkStart w:id="37" w:name="OLE_LINK63"/>
       <w:bookmarkStart w:id="38" w:name="OLE_LINK64"/>
@@ -3242,23 +3218,7 @@
           <w:szCs w:val="20"/>
           <w:lang w:val="en-US"/>
         </w:rPr>
-        <w:t xml:space="preserve">, </w:t>
-      </w:r>
-      <w:r>
-        <w:rPr>
-          <w:rFonts w:cs="Courier New"/>
-          <w:szCs w:val="20"/>
-          <w:lang w:val="en-US"/>
-        </w:rPr>
-        <w:t>developing prototypes,</w:t>
-      </w:r>
-      <w:r>
-        <w:rPr>
-          <w:rFonts w:cs="Courier New"/>
-          <w:szCs w:val="20"/>
-          <w:lang w:val="en-US"/>
-        </w:rPr>
-        <w:t xml:space="preserve"> and the implementation of features into the design architecture</w:t>
+        <w:t>, developing prototypes, and the implementation of features into the design architecture</w:t>
       </w:r>
       <w:r>
         <w:rPr>
@@ -3274,15 +3234,7 @@
           <w:szCs w:val="20"/>
           <w:lang w:val="en-US"/>
         </w:rPr>
-        <w:t xml:space="preserve">Data collection </w:t>
-      </w:r>
-      <w:r>
-        <w:rPr>
-          <w:rFonts w:cs="Courier New"/>
-          <w:szCs w:val="20"/>
-          <w:lang w:val="en-US"/>
-        </w:rPr>
-        <w:t>includes collecting</w:t>
+        <w:t>Data collection includes collecting</w:t>
       </w:r>
       <w:r>
         <w:rPr>
@@ -3356,15 +3308,7 @@
           <w:szCs w:val="20"/>
           <w:lang w:val="en-US"/>
         </w:rPr>
-        <w:t>.</w:t>
-      </w:r>
-      <w:r>
-        <w:rPr>
-          <w:rFonts w:cs="Courier New"/>
-          <w:szCs w:val="20"/>
-          <w:lang w:val="en-US"/>
-        </w:rPr>
-        <w:t xml:space="preserve"> </w:t>
+        <w:t xml:space="preserve">. </w:t>
       </w:r>
       <w:r>
         <w:rPr>

</xml_diff>